<commit_message>
modificado el docx y mejora,corregido el algoritmo
</commit_message>
<xml_diff>
--- a/kmenas - funcion costo Washin.docx
+++ b/kmenas - funcion costo Washin.docx
@@ -25,18 +25,61 @@
           <w:b/>
           <w:u w:val="single"/>
         </w:rPr>
-        <w:t>Algoritmo K-means</w:t>
-      </w:r>
-    </w:p>
-    <w:p>
-      <w:r>
-        <w:t>Después de probar el algoritmo k-means en una muestra de datos pequeña como 15 datos, el centroide se encuentra en 2 iteraciones, y el centroide no se mueve más, pareciera que el algoritmo no funciona(e</w:t>
-      </w:r>
-      <w:r>
-        <w:t>sto al programarlo, parece como si el algoritmo no funcionase o que está</w:t>
-      </w:r>
-      <w:r>
-        <w:t xml:space="preserve"> mal programado, a diferencia de lo que sucede con las librerías que implementan el algoritmo), pero al probar con una cantidad de datos razonable como 3000 se nota claramente que el centroide se mueve, en las primeras iteraciones varía mucho y poco a poco ya no tanto y se obtiene los centroides deseados. </w:t>
+        <w:t>Algoritmo K-</w:t>
+      </w:r>
+      <w:proofErr w:type="spellStart"/>
+      <w:r>
+        <w:rPr>
+          <w:b/>
+          <w:u w:val="single"/>
+        </w:rPr>
+        <w:t>means</w:t>
+      </w:r>
+      <w:proofErr w:type="spellEnd"/>
+    </w:p>
+    <w:p>
+      <w:r>
+        <w:t>Después de probar el algoritmo k-</w:t>
+      </w:r>
+      <w:proofErr w:type="spellStart"/>
+      <w:r>
+        <w:t>means</w:t>
+      </w:r>
+      <w:proofErr w:type="spellEnd"/>
+      <w:r>
+        <w:t xml:space="preserve"> en una muestra de datos pequeña como 15 datos, el </w:t>
+      </w:r>
+      <w:proofErr w:type="spellStart"/>
+      <w:r>
+        <w:t>centroide</w:t>
+      </w:r>
+      <w:proofErr w:type="spellEnd"/>
+      <w:r>
+        <w:t xml:space="preserve"> se encuentra en 2 iteraciones, y el </w:t>
+      </w:r>
+      <w:proofErr w:type="spellStart"/>
+      <w:r>
+        <w:t>centroide</w:t>
+      </w:r>
+      <w:proofErr w:type="spellEnd"/>
+      <w:r>
+        <w:t xml:space="preserve"> no se mueve más, pareciera que el algoritmo no funciona(esto al programarlo, parece como si el algoritmo no funcionase o que está mal programado, a diferencia de lo que sucede con las librerías que implementan el algoritmo), pero al probar con una cantidad de datos razonable como 3000 se nota claramente que el </w:t>
+      </w:r>
+      <w:proofErr w:type="spellStart"/>
+      <w:r>
+        <w:t>centroide</w:t>
+      </w:r>
+      <w:proofErr w:type="spellEnd"/>
+      <w:r>
+        <w:t xml:space="preserve"> se mueve, en las primeras iteraciones varía mucho y poco a poco ya no tanto y se obtiene los </w:t>
+      </w:r>
+      <w:proofErr w:type="spellStart"/>
+      <w:r>
+        <w:t>centroides</w:t>
+      </w:r>
+      <w:proofErr w:type="spellEnd"/>
+      <w:r>
+        <w:t xml:space="preserve"> deseados. </w:t>
       </w:r>
     </w:p>
     <w:p>
@@ -49,8 +92,16 @@
         <w:rPr>
           <w:b/>
         </w:rPr>
-        <w:t>Algoritmo K-means</w:t>
-      </w:r>
+        <w:t>Algoritmo K-</w:t>
+      </w:r>
+      <w:proofErr w:type="spellStart"/>
+      <w:r>
+        <w:rPr>
+          <w:b/>
+        </w:rPr>
+        <w:t>means</w:t>
+      </w:r>
+      <w:proofErr w:type="spellEnd"/>
     </w:p>
     <w:p>
       <w:r>
@@ -108,6 +159,13 @@
           <w:lang w:eastAsia="es-PE"/>
         </w:rPr>
       </w:pPr>
+      <w:r>
+        <w:rPr>
+          <w:noProof/>
+          <w:lang w:eastAsia="es-PE"/>
+        </w:rPr>
+        <w:t>Implementacion del algoritmo:</w:t>
+      </w:r>
     </w:p>
     <w:p>
       <w:r>
@@ -167,7 +225,15 @@
     </w:p>
     <w:p>
       <w:r>
-        <w:t>Imagen de el algoritmo en pseudocidgo y la versión implementada en Python.</w:t>
+        <w:t xml:space="preserve">Imagen de el algoritmo en </w:t>
+      </w:r>
+      <w:proofErr w:type="spellStart"/>
+      <w:r>
+        <w:t>pseudocidgo</w:t>
+      </w:r>
+      <w:proofErr w:type="spellEnd"/>
+      <w:r>
+        <w:t xml:space="preserve"> y la versión implementada en Python.</w:t>
       </w:r>
     </w:p>
     <w:p/>
@@ -263,8 +329,117 @@
     </w:p>
     <w:p>
       <w:r>
-        <w:t>Para realizara las pruebas se usó los datos xclara.csv, se puede observar que los centroides al final son los mismos al usar la librería y la versión implementada, pero esto no sucede cuando se tiene una muestra de datos m muy pequeña o cuando los clusters no se pueden notar a simple vista en esos casos se ve una diferencia clara.</w:t>
-      </w:r>
+        <w:t xml:space="preserve">Para realizara las pruebas se usó los datos xclara.csv, se puede observar que los </w:t>
+      </w:r>
+      <w:proofErr w:type="spellStart"/>
+      <w:r>
+        <w:t>centroides</w:t>
+      </w:r>
+      <w:proofErr w:type="spellEnd"/>
+      <w:r>
+        <w:t xml:space="preserve"> al final son los mismos al usar la librería y la versión implementada, pero esto no sucede cuando se tiene una muestra de datos m muy pequeña o cuando los </w:t>
+      </w:r>
+      <w:proofErr w:type="spellStart"/>
+      <w:r>
+        <w:t>clusters</w:t>
+      </w:r>
+      <w:proofErr w:type="spellEnd"/>
+      <w:r>
+        <w:t xml:space="preserve"> no se pueden notar a simple vista en esos casos se ve una diferencia clara.</w:t>
+      </w:r>
+    </w:p>
+    <w:p>
+      <w:r>
+        <w:t xml:space="preserve">Para realizar las pruebas se </w:t>
+      </w:r>
+      <w:proofErr w:type="spellStart"/>
+      <w:r>
+        <w:t>uso</w:t>
+      </w:r>
+      <w:proofErr w:type="spellEnd"/>
+      <w:r>
+        <w:t xml:space="preserve"> un </w:t>
+      </w:r>
+      <w:proofErr w:type="gramStart"/>
+      <w:r>
+        <w:t>set  de</w:t>
+      </w:r>
+      <w:proofErr w:type="gramEnd"/>
+      <w:r>
+        <w:t xml:space="preserve"> datos xclara.csv que se puede encontrar en internet para este tipo de pruebas, contiene 2 columnas, y 3000 muestras.</w:t>
+      </w:r>
+    </w:p>
+    <w:p>
+      <w:r>
+        <w:rPr>
+          <w:noProof/>
+          <w:lang w:eastAsia="es-PE"/>
+        </w:rPr>
+        <w:drawing>
+          <wp:inline distT="0" distB="0" distL="0" distR="0">
+            <wp:extent cx="4005490" cy="3004118"/>
+            <wp:effectExtent l="0" t="0" r="0" b="6350"/>
+            <wp:docPr id="11" name="Imagen 11" descr="F:\lab de IA\kmeans\Figure_2.png"/>
+            <wp:cNvGraphicFramePr>
+              <a:graphicFrameLocks xmlns:a="http://schemas.openxmlformats.org/drawingml/2006/main" noChangeAspect="1"/>
+            </wp:cNvGraphicFramePr>
+            <a:graphic xmlns:a="http://schemas.openxmlformats.org/drawingml/2006/main">
+              <a:graphicData uri="http://schemas.openxmlformats.org/drawingml/2006/picture">
+                <pic:pic xmlns:pic="http://schemas.openxmlformats.org/drawingml/2006/picture">
+                  <pic:nvPicPr>
+                    <pic:cNvPr id="0" name="Picture 6" descr="F:\lab de IA\kmeans\Figure_2.png"/>
+                    <pic:cNvPicPr>
+                      <a:picLocks noChangeAspect="1" noChangeArrowheads="1"/>
+                    </pic:cNvPicPr>
+                  </pic:nvPicPr>
+                  <pic:blipFill>
+                    <a:blip r:embed="rId7">
+                      <a:extLst>
+                        <a:ext uri="{28A0092B-C50C-407E-A947-70E740481C1C}">
+                          <a14:useLocalDpi xmlns:a14="http://schemas.microsoft.com/office/drawing/2010/main" val="0"/>
+                        </a:ext>
+                      </a:extLst>
+                    </a:blip>
+                    <a:srcRect/>
+                    <a:stretch>
+                      <a:fillRect/>
+                    </a:stretch>
+                  </pic:blipFill>
+                  <pic:spPr bwMode="auto">
+                    <a:xfrm>
+                      <a:off x="0" y="0"/>
+                      <a:ext cx="4017127" cy="3012846"/>
+                    </a:xfrm>
+                    <a:prstGeom prst="rect">
+                      <a:avLst/>
+                    </a:prstGeom>
+                    <a:noFill/>
+                    <a:ln>
+                      <a:noFill/>
+                    </a:ln>
+                  </pic:spPr>
+                </pic:pic>
+              </a:graphicData>
+            </a:graphic>
+          </wp:inline>
+        </w:drawing>
+      </w:r>
+    </w:p>
+    <w:p>
+      <w:r>
+        <w:lastRenderedPageBreak/>
+        <w:t xml:space="preserve">Comparación de los valores de </w:t>
+      </w:r>
+      <w:proofErr w:type="spellStart"/>
+      <w:r>
+        <w:t>centroides</w:t>
+      </w:r>
+      <w:proofErr w:type="spellEnd"/>
+      <w:r>
+        <w:t xml:space="preserve"> obtenidos usando la librería vs el algoritmo implementado.</w:t>
+      </w:r>
+    </w:p>
+    <w:p>
       <w:r>
         <w:rPr>
           <w:noProof/>
@@ -288,7 +463,7 @@
                     </pic:cNvPicPr>
                   </pic:nvPicPr>
                   <pic:blipFill rotWithShape="1">
-                    <a:blip r:embed="rId7">
+                    <a:blip r:embed="rId8">
                       <a:extLst>
                         <a:ext uri="{28A0092B-C50C-407E-A947-70E740481C1C}">
                           <a14:useLocalDpi xmlns:a14="http://schemas.microsoft.com/office/drawing/2010/main" val="0"/>
@@ -324,9 +499,119 @@
       </w:r>
     </w:p>
     <w:p>
-      <w:bookmarkStart w:id="0" w:name="_GoBack"/>
-      <w:bookmarkEnd w:id="0"/>
-    </w:p>
+      <w:r>
+        <w:rPr>
+          <w:noProof/>
+          <w:lang w:eastAsia="es-PE"/>
+        </w:rPr>
+        <w:drawing>
+          <wp:inline distT="0" distB="0" distL="0" distR="0">
+            <wp:extent cx="6301105" cy="3966061"/>
+            <wp:effectExtent l="0" t="0" r="4445" b="0"/>
+            <wp:docPr id="2" name="Imagen 2" descr="F:\lab de IA\kmeans\k-means con librerias.png"/>
+            <wp:cNvGraphicFramePr>
+              <a:graphicFrameLocks xmlns:a="http://schemas.openxmlformats.org/drawingml/2006/main" noChangeAspect="1"/>
+            </wp:cNvGraphicFramePr>
+            <a:graphic xmlns:a="http://schemas.openxmlformats.org/drawingml/2006/main">
+              <a:graphicData uri="http://schemas.openxmlformats.org/drawingml/2006/picture">
+                <pic:pic xmlns:pic="http://schemas.openxmlformats.org/drawingml/2006/picture">
+                  <pic:nvPicPr>
+                    <pic:cNvPr id="0" name="Picture 1" descr="F:\lab de IA\kmeans\k-means con librerias.png"/>
+                    <pic:cNvPicPr>
+                      <a:picLocks noChangeAspect="1" noChangeArrowheads="1"/>
+                    </pic:cNvPicPr>
+                  </pic:nvPicPr>
+                  <pic:blipFill>
+                    <a:blip r:embed="rId9">
+                      <a:extLst>
+                        <a:ext uri="{28A0092B-C50C-407E-A947-70E740481C1C}">
+                          <a14:useLocalDpi xmlns:a14="http://schemas.microsoft.com/office/drawing/2010/main" val="0"/>
+                        </a:ext>
+                      </a:extLst>
+                    </a:blip>
+                    <a:srcRect/>
+                    <a:stretch>
+                      <a:fillRect/>
+                    </a:stretch>
+                  </pic:blipFill>
+                  <pic:spPr bwMode="auto">
+                    <a:xfrm>
+                      <a:off x="0" y="0"/>
+                      <a:ext cx="6301105" cy="3966061"/>
+                    </a:xfrm>
+                    <a:prstGeom prst="rect">
+                      <a:avLst/>
+                    </a:prstGeom>
+                    <a:noFill/>
+                    <a:ln>
+                      <a:noFill/>
+                    </a:ln>
+                  </pic:spPr>
+                </pic:pic>
+              </a:graphicData>
+            </a:graphic>
+          </wp:inline>
+        </w:drawing>
+      </w:r>
+    </w:p>
+    <w:p>
+      <w:r>
+        <w:rPr>
+          <w:noProof/>
+          <w:lang w:eastAsia="es-PE"/>
+        </w:rPr>
+        <w:lastRenderedPageBreak/>
+        <w:drawing>
+          <wp:inline distT="0" distB="0" distL="0" distR="0">
+            <wp:extent cx="5747385" cy="6818630"/>
+            <wp:effectExtent l="0" t="0" r="5715" b="1270"/>
+            <wp:docPr id="3" name="Imagen 3" descr="F:\lab de IA\kmeans\valores obtenidos.png"/>
+            <wp:cNvGraphicFramePr>
+              <a:graphicFrameLocks xmlns:a="http://schemas.openxmlformats.org/drawingml/2006/main" noChangeAspect="1"/>
+            </wp:cNvGraphicFramePr>
+            <a:graphic xmlns:a="http://schemas.openxmlformats.org/drawingml/2006/main">
+              <a:graphicData uri="http://schemas.openxmlformats.org/drawingml/2006/picture">
+                <pic:pic xmlns:pic="http://schemas.openxmlformats.org/drawingml/2006/picture">
+                  <pic:nvPicPr>
+                    <pic:cNvPr id="0" name="Picture 2" descr="F:\lab de IA\kmeans\valores obtenidos.png"/>
+                    <pic:cNvPicPr>
+                      <a:picLocks noChangeAspect="1" noChangeArrowheads="1"/>
+                    </pic:cNvPicPr>
+                  </pic:nvPicPr>
+                  <pic:blipFill>
+                    <a:blip r:embed="rId10">
+                      <a:extLst>
+                        <a:ext uri="{28A0092B-C50C-407E-A947-70E740481C1C}">
+                          <a14:useLocalDpi xmlns:a14="http://schemas.microsoft.com/office/drawing/2010/main" val="0"/>
+                        </a:ext>
+                      </a:extLst>
+                    </a:blip>
+                    <a:srcRect/>
+                    <a:stretch>
+                      <a:fillRect/>
+                    </a:stretch>
+                  </pic:blipFill>
+                  <pic:spPr bwMode="auto">
+                    <a:xfrm>
+                      <a:off x="0" y="0"/>
+                      <a:ext cx="5747385" cy="6818630"/>
+                    </a:xfrm>
+                    <a:prstGeom prst="rect">
+                      <a:avLst/>
+                    </a:prstGeom>
+                    <a:noFill/>
+                    <a:ln>
+                      <a:noFill/>
+                    </a:ln>
+                  </pic:spPr>
+                </pic:pic>
+              </a:graphicData>
+            </a:graphic>
+          </wp:inline>
+        </w:drawing>
+      </w:r>
+    </w:p>
+    <w:p/>
     <w:p>
       <w:pPr>
         <w:rPr>
@@ -337,27 +622,27 @@
         <w:rPr>
           <w:b/>
         </w:rPr>
+        <w:t>Implementación de la función costo</w:t>
+      </w:r>
+      <w:r>
+        <w:rPr>
+          <w:b/>
+        </w:rPr>
+        <w:t>:</w:t>
+      </w:r>
+    </w:p>
+    <w:p>
+      <w:pPr>
+        <w:rPr>
+          <w:b/>
+        </w:rPr>
+      </w:pPr>
+      <w:r>
+        <w:rPr>
+          <w:noProof/>
+          <w:lang w:eastAsia="es-PE"/>
+        </w:rPr>
         <w:lastRenderedPageBreak/>
-        <w:t>Implementación de la función costo</w:t>
-      </w:r>
-      <w:r>
-        <w:rPr>
-          <w:b/>
-        </w:rPr>
-        <w:t>:</w:t>
-      </w:r>
-    </w:p>
-    <w:p>
-      <w:pPr>
-        <w:rPr>
-          <w:b/>
-        </w:rPr>
-      </w:pPr>
-      <w:r>
-        <w:rPr>
-          <w:noProof/>
-          <w:lang w:eastAsia="es-PE"/>
-        </w:rPr>
         <w:drawing>
           <wp:inline distT="0" distB="0" distL="0" distR="0" wp14:anchorId="04242F0B" wp14:editId="7B2D789B">
             <wp:extent cx="6421368" cy="3581400"/>
@@ -374,7 +659,7 @@
                     <pic:cNvPicPr/>
                   </pic:nvPicPr>
                   <pic:blipFill rotWithShape="1">
-                    <a:blip r:embed="rId8">
+                    <a:blip r:embed="rId11">
                       <a:extLst>
                         <a:ext uri="{28A0092B-C50C-407E-A947-70E740481C1C}">
                           <a14:useLocalDpi xmlns:a14="http://schemas.microsoft.com/office/drawing/2010/main" val="0"/>
@@ -409,13 +694,25 @@
       </w:r>
     </w:p>
     <w:p>
-      <w:r>
-        <w:rPr>
-          <w:b/>
-        </w:rPr>
-        <w:lastRenderedPageBreak/>
+      <w:pPr>
+        <w:rPr>
+          <w:b/>
+        </w:rPr>
+      </w:pPr>
+      <w:r>
+        <w:rPr>
+          <w:b/>
+        </w:rPr>
         <w:t>Resultados de la función costo:</w:t>
       </w:r>
+    </w:p>
+    <w:p>
+      <w:pPr>
+        <w:rPr>
+          <w:noProof/>
+          <w:lang w:eastAsia="es-PE"/>
+        </w:rPr>
+      </w:pPr>
       <w:r>
         <w:rPr>
           <w:noProof/>
@@ -423,9 +720,9 @@
         </w:rPr>
         <w:drawing>
           <wp:inline distT="0" distB="0" distL="0" distR="0">
-            <wp:extent cx="5722883" cy="4694534"/>
+            <wp:extent cx="5852160" cy="4389120"/>
             <wp:effectExtent l="0" t="0" r="0" b="0"/>
-            <wp:docPr id="13" name="Imagen 13" descr="C:\Users\washin\Downloads\res costo.png"/>
+            <wp:docPr id="7" name="Imagen 7" descr="F:\lab de IA\kmeans\Figure_1.png"/>
             <wp:cNvGraphicFramePr>
               <a:graphicFrameLocks xmlns:a="http://schemas.openxmlformats.org/drawingml/2006/main" noChangeAspect="1"/>
             </wp:cNvGraphicFramePr>
@@ -433,26 +730,28 @@
               <a:graphicData uri="http://schemas.openxmlformats.org/drawingml/2006/picture">
                 <pic:pic xmlns:pic="http://schemas.openxmlformats.org/drawingml/2006/picture">
                   <pic:nvPicPr>
-                    <pic:cNvPr id="0" name="Picture 4" descr="C:\Users\washin\Downloads\res costo.png"/>
+                    <pic:cNvPr id="0" name="Picture 4" descr="F:\lab de IA\kmeans\Figure_1.png"/>
                     <pic:cNvPicPr>
                       <a:picLocks noChangeAspect="1" noChangeArrowheads="1"/>
                     </pic:cNvPicPr>
                   </pic:nvPicPr>
-                  <pic:blipFill rotWithShape="1">
-                    <a:blip r:embed="rId9">
+                  <pic:blipFill>
+                    <a:blip r:embed="rId12">
                       <a:extLst>
                         <a:ext uri="{28A0092B-C50C-407E-A947-70E740481C1C}">
                           <a14:useLocalDpi xmlns:a14="http://schemas.microsoft.com/office/drawing/2010/main" val="0"/>
                         </a:ext>
                       </a:extLst>
                     </a:blip>
-                    <a:srcRect r="31512"/>
-                    <a:stretch/>
+                    <a:srcRect/>
+                    <a:stretch>
+                      <a:fillRect/>
+                    </a:stretch>
                   </pic:blipFill>
                   <pic:spPr bwMode="auto">
                     <a:xfrm>
                       <a:off x="0" y="0"/>
-                      <a:ext cx="5728589" cy="4699215"/>
+                      <a:ext cx="5852160" cy="4389120"/>
                     </a:xfrm>
                     <a:prstGeom prst="rect">
                       <a:avLst/>
@@ -461,11 +760,453 @@
                     <a:ln>
                       <a:noFill/>
                     </a:ln>
-                    <a:extLst>
-                      <a:ext uri="{53640926-AAD7-44D8-BBD7-CCE9431645EC}">
-                        <a14:shadowObscured xmlns:a14="http://schemas.microsoft.com/office/drawing/2010/main"/>
-                      </a:ext>
-                    </a:extLst>
+                  </pic:spPr>
+                </pic:pic>
+              </a:graphicData>
+            </a:graphic>
+          </wp:inline>
+        </w:drawing>
+      </w:r>
+    </w:p>
+    <w:p>
+      <w:pPr>
+        <w:rPr>
+          <w:noProof/>
+          <w:lang w:eastAsia="es-PE"/>
+        </w:rPr>
+      </w:pPr>
+      <w:r>
+        <w:rPr>
+          <w:noProof/>
+          <w:lang w:eastAsia="es-PE"/>
+        </w:rPr>
+        <w:t>Grafica de la funcion costo:</w:t>
+      </w:r>
+    </w:p>
+    <w:p>
+      <w:pPr>
+        <w:rPr>
+          <w:noProof/>
+          <w:lang w:eastAsia="es-PE"/>
+        </w:rPr>
+      </w:pPr>
+      <w:r>
+        <w:rPr>
+          <w:noProof/>
+          <w:lang w:eastAsia="es-PE"/>
+        </w:rPr>
+        <w:lastRenderedPageBreak/>
+        <w:t xml:space="preserve">Para implementar el Metodo de elbow se tomo en cuenta la pendiente de entre 2 puntos, de esto se puede ver </w:t>
+      </w:r>
+      <w:r>
+        <w:rPr>
+          <w:noProof/>
+          <w:lang w:eastAsia="es-PE"/>
+        </w:rPr>
+        <w:t>en cual de los 2 puntos la pendiente tiene una mayor variacion, para este caso se observa que hay una diferencia entre k[2],</w:t>
+      </w:r>
+      <w:r>
+        <w:rPr>
+          <w:noProof/>
+          <w:lang w:eastAsia="es-PE"/>
+        </w:rPr>
+        <w:t xml:space="preserve"> </w:t>
+      </w:r>
+      <w:r>
+        <w:rPr>
+          <w:noProof/>
+          <w:lang w:eastAsia="es-PE"/>
+        </w:rPr>
+        <w:t xml:space="preserve"> k[3] y k[3],</w:t>
+      </w:r>
+      <w:r>
+        <w:rPr>
+          <w:noProof/>
+          <w:lang w:eastAsia="es-PE"/>
+        </w:rPr>
+        <w:t xml:space="preserve"> </w:t>
+      </w:r>
+      <w:r>
+        <w:rPr>
+          <w:noProof/>
+          <w:lang w:eastAsia="es-PE"/>
+        </w:rPr>
+        <w:t xml:space="preserve">k[4] entonces de pude decir que el k adecuado esta ahí. </w:t>
+      </w:r>
+    </w:p>
+    <w:p>
+      <w:pPr>
+        <w:rPr>
+          <w:noProof/>
+          <w:lang w:eastAsia="es-PE"/>
+        </w:rPr>
+      </w:pPr>
+      <w:r>
+        <w:rPr>
+          <w:noProof/>
+          <w:lang w:eastAsia="es-PE"/>
+        </w:rPr>
+        <w:t>Entonces el algoritmo nos da el valor de k(cantidad de clusters que debemos consiferar).</w:t>
+      </w:r>
+    </w:p>
+    <w:p>
+      <w:pPr>
+        <w:rPr>
+          <w:b/>
+        </w:rPr>
+      </w:pPr>
+      <w:r>
+        <w:rPr>
+          <w:b/>
+          <w:noProof/>
+          <w:lang w:eastAsia="es-PE"/>
+        </w:rPr>
+        <w:drawing>
+          <wp:inline distT="0" distB="0" distL="0" distR="0">
+            <wp:extent cx="5747385" cy="6818630"/>
+            <wp:effectExtent l="0" t="0" r="5715" b="1270"/>
+            <wp:docPr id="5" name="Imagen 5" descr="F:\lab de IA\kmeans\valores obtenidos.png"/>
+            <wp:cNvGraphicFramePr>
+              <a:graphicFrameLocks xmlns:a="http://schemas.openxmlformats.org/drawingml/2006/main" noChangeAspect="1"/>
+            </wp:cNvGraphicFramePr>
+            <a:graphic xmlns:a="http://schemas.openxmlformats.org/drawingml/2006/main">
+              <a:graphicData uri="http://schemas.openxmlformats.org/drawingml/2006/picture">
+                <pic:pic xmlns:pic="http://schemas.openxmlformats.org/drawingml/2006/picture">
+                  <pic:nvPicPr>
+                    <pic:cNvPr id="0" name="Picture 3" descr="F:\lab de IA\kmeans\valores obtenidos.png"/>
+                    <pic:cNvPicPr>
+                      <a:picLocks noChangeAspect="1" noChangeArrowheads="1"/>
+                    </pic:cNvPicPr>
+                  </pic:nvPicPr>
+                  <pic:blipFill>
+                    <a:blip r:embed="rId10">
+                      <a:extLst>
+                        <a:ext uri="{28A0092B-C50C-407E-A947-70E740481C1C}">
+                          <a14:useLocalDpi xmlns:a14="http://schemas.microsoft.com/office/drawing/2010/main" val="0"/>
+                        </a:ext>
+                      </a:extLst>
+                    </a:blip>
+                    <a:srcRect/>
+                    <a:stretch>
+                      <a:fillRect/>
+                    </a:stretch>
+                  </pic:blipFill>
+                  <pic:spPr bwMode="auto">
+                    <a:xfrm>
+                      <a:off x="0" y="0"/>
+                      <a:ext cx="5747385" cy="6818630"/>
+                    </a:xfrm>
+                    <a:prstGeom prst="rect">
+                      <a:avLst/>
+                    </a:prstGeom>
+                    <a:noFill/>
+                    <a:ln>
+                      <a:noFill/>
+                    </a:ln>
+                  </pic:spPr>
+                </pic:pic>
+              </a:graphicData>
+            </a:graphic>
+          </wp:inline>
+        </w:drawing>
+      </w:r>
+    </w:p>
+    <w:p>
+      <w:pPr>
+        <w:rPr>
+          <w:b/>
+        </w:rPr>
+      </w:pPr>
+    </w:p>
+    <w:p>
+      <w:r>
+        <w:t>Observaciones: La ejecución de la función costo aumenta a medida que se incrementa el valor de K</w:t>
+      </w:r>
+      <w:r>
+        <w:t xml:space="preserve"> cuando hay bastantes datos</w:t>
+      </w:r>
+      <w:r>
+        <w:t>.</w:t>
+      </w:r>
+    </w:p>
+    <w:p/>
+    <w:p>
+      <w:pPr>
+        <w:rPr>
+          <w:b/>
+          <w:sz w:val="24"/>
+          <w:u w:val="single"/>
+        </w:rPr>
+      </w:pPr>
+      <w:bookmarkStart w:id="0" w:name="_GoBack"/>
+      <w:r>
+        <w:rPr>
+          <w:b/>
+          <w:sz w:val="24"/>
+          <w:u w:val="single"/>
+        </w:rPr>
+        <w:t>Prueba con los datos obtenidos en clase</w:t>
+      </w:r>
+      <w:r>
+        <w:rPr>
+          <w:b/>
+          <w:sz w:val="24"/>
+          <w:u w:val="single"/>
+        </w:rPr>
+        <w:t xml:space="preserve"> Talla vs Peso</w:t>
+      </w:r>
+      <w:r>
+        <w:rPr>
+          <w:b/>
+          <w:sz w:val="24"/>
+          <w:u w:val="single"/>
+        </w:rPr>
+        <w:t>:</w:t>
+      </w:r>
+    </w:p>
+    <w:bookmarkEnd w:id="0"/>
+    <w:p>
+      <w:r>
+        <w:rPr>
+          <w:noProof/>
+          <w:lang w:eastAsia="es-PE"/>
+        </w:rPr>
+        <w:drawing>
+          <wp:inline distT="0" distB="0" distL="0" distR="0">
+            <wp:extent cx="4824549" cy="3618411"/>
+            <wp:effectExtent l="0" t="0" r="0" b="1270"/>
+            <wp:docPr id="9" name="Imagen 9" descr="F:\lab de IA\kmeans\talla_peso_x.png"/>
+            <wp:cNvGraphicFramePr>
+              <a:graphicFrameLocks xmlns:a="http://schemas.openxmlformats.org/drawingml/2006/main" noChangeAspect="1"/>
+            </wp:cNvGraphicFramePr>
+            <a:graphic xmlns:a="http://schemas.openxmlformats.org/drawingml/2006/main">
+              <a:graphicData uri="http://schemas.openxmlformats.org/drawingml/2006/picture">
+                <pic:pic xmlns:pic="http://schemas.openxmlformats.org/drawingml/2006/picture">
+                  <pic:nvPicPr>
+                    <pic:cNvPr id="0" name="Picture 1" descr="F:\lab de IA\kmeans\talla_peso_x.png"/>
+                    <pic:cNvPicPr>
+                      <a:picLocks noChangeAspect="1" noChangeArrowheads="1"/>
+                    </pic:cNvPicPr>
+                  </pic:nvPicPr>
+                  <pic:blipFill>
+                    <a:blip r:embed="rId13">
+                      <a:extLst>
+                        <a:ext uri="{28A0092B-C50C-407E-A947-70E740481C1C}">
+                          <a14:useLocalDpi xmlns:a14="http://schemas.microsoft.com/office/drawing/2010/main" val="0"/>
+                        </a:ext>
+                      </a:extLst>
+                    </a:blip>
+                    <a:srcRect/>
+                    <a:stretch>
+                      <a:fillRect/>
+                    </a:stretch>
+                  </pic:blipFill>
+                  <pic:spPr bwMode="auto">
+                    <a:xfrm>
+                      <a:off x="0" y="0"/>
+                      <a:ext cx="4838303" cy="3628727"/>
+                    </a:xfrm>
+                    <a:prstGeom prst="rect">
+                      <a:avLst/>
+                    </a:prstGeom>
+                    <a:noFill/>
+                    <a:ln>
+                      <a:noFill/>
+                    </a:ln>
+                  </pic:spPr>
+                </pic:pic>
+              </a:graphicData>
+            </a:graphic>
+          </wp:inline>
+        </w:drawing>
+      </w:r>
+    </w:p>
+    <w:p/>
+    <w:p>
+      <w:r>
+        <w:rPr>
+          <w:noProof/>
+          <w:lang w:eastAsia="es-PE"/>
+        </w:rPr>
+        <w:drawing>
+          <wp:inline distT="0" distB="0" distL="0" distR="0">
+            <wp:extent cx="4858779" cy="3644083"/>
+            <wp:effectExtent l="0" t="0" r="0" b="0"/>
+            <wp:docPr id="12" name="Imagen 12" descr="F:\lab de IA\kmeans\peso_talla_cost_1.png"/>
+            <wp:cNvGraphicFramePr>
+              <a:graphicFrameLocks xmlns:a="http://schemas.openxmlformats.org/drawingml/2006/main" noChangeAspect="1"/>
+            </wp:cNvGraphicFramePr>
+            <a:graphic xmlns:a="http://schemas.openxmlformats.org/drawingml/2006/main">
+              <a:graphicData uri="http://schemas.openxmlformats.org/drawingml/2006/picture">
+                <pic:pic xmlns:pic="http://schemas.openxmlformats.org/drawingml/2006/picture">
+                  <pic:nvPicPr>
+                    <pic:cNvPr id="0" name="Picture 2" descr="F:\lab de IA\kmeans\peso_talla_cost_1.png"/>
+                    <pic:cNvPicPr>
+                      <a:picLocks noChangeAspect="1" noChangeArrowheads="1"/>
+                    </pic:cNvPicPr>
+                  </pic:nvPicPr>
+                  <pic:blipFill>
+                    <a:blip r:embed="rId14">
+                      <a:extLst>
+                        <a:ext uri="{28A0092B-C50C-407E-A947-70E740481C1C}">
+                          <a14:useLocalDpi xmlns:a14="http://schemas.microsoft.com/office/drawing/2010/main" val="0"/>
+                        </a:ext>
+                      </a:extLst>
+                    </a:blip>
+                    <a:srcRect/>
+                    <a:stretch>
+                      <a:fillRect/>
+                    </a:stretch>
+                  </pic:blipFill>
+                  <pic:spPr bwMode="auto">
+                    <a:xfrm>
+                      <a:off x="0" y="0"/>
+                      <a:ext cx="4866097" cy="3649572"/>
+                    </a:xfrm>
+                    <a:prstGeom prst="rect">
+                      <a:avLst/>
+                    </a:prstGeom>
+                    <a:noFill/>
+                    <a:ln>
+                      <a:noFill/>
+                    </a:ln>
+                  </pic:spPr>
+                </pic:pic>
+              </a:graphicData>
+            </a:graphic>
+          </wp:inline>
+        </w:drawing>
+      </w:r>
+    </w:p>
+    <w:p>
+      <w:r>
+        <w:t>Este grafico nos muestra que el valor adecuado para k podría ser 2.</w:t>
+      </w:r>
+    </w:p>
+    <w:p/>
+    <w:p>
+      <w:r>
+        <w:t>Resultados obtenidos al ejecutar el algoritmo sobre los datos talla vs peso.</w:t>
+      </w:r>
+    </w:p>
+    <w:p>
+      <w:r>
+        <w:rPr>
+          <w:noProof/>
+          <w:lang w:eastAsia="es-PE"/>
+        </w:rPr>
+        <w:drawing>
+          <wp:inline distT="0" distB="0" distL="0" distR="0">
+            <wp:extent cx="5512435" cy="6818630"/>
+            <wp:effectExtent l="0" t="0" r="0" b="1270"/>
+            <wp:docPr id="14" name="Imagen 14" descr="F:\lab de IA\kmeans\res talla peso.png"/>
+            <wp:cNvGraphicFramePr>
+              <a:graphicFrameLocks xmlns:a="http://schemas.openxmlformats.org/drawingml/2006/main" noChangeAspect="1"/>
+            </wp:cNvGraphicFramePr>
+            <a:graphic xmlns:a="http://schemas.openxmlformats.org/drawingml/2006/main">
+              <a:graphicData uri="http://schemas.openxmlformats.org/drawingml/2006/picture">
+                <pic:pic xmlns:pic="http://schemas.openxmlformats.org/drawingml/2006/picture">
+                  <pic:nvPicPr>
+                    <pic:cNvPr id="0" name="Picture 4" descr="F:\lab de IA\kmeans\res talla peso.png"/>
+                    <pic:cNvPicPr>
+                      <a:picLocks noChangeAspect="1" noChangeArrowheads="1"/>
+                    </pic:cNvPicPr>
+                  </pic:nvPicPr>
+                  <pic:blipFill>
+                    <a:blip r:embed="rId15">
+                      <a:extLst>
+                        <a:ext uri="{28A0092B-C50C-407E-A947-70E740481C1C}">
+                          <a14:useLocalDpi xmlns:a14="http://schemas.microsoft.com/office/drawing/2010/main" val="0"/>
+                        </a:ext>
+                      </a:extLst>
+                    </a:blip>
+                    <a:srcRect/>
+                    <a:stretch>
+                      <a:fillRect/>
+                    </a:stretch>
+                  </pic:blipFill>
+                  <pic:spPr bwMode="auto">
+                    <a:xfrm>
+                      <a:off x="0" y="0"/>
+                      <a:ext cx="5512435" cy="6818630"/>
+                    </a:xfrm>
+                    <a:prstGeom prst="rect">
+                      <a:avLst/>
+                    </a:prstGeom>
+                    <a:noFill/>
+                    <a:ln>
+                      <a:noFill/>
+                    </a:ln>
+                  </pic:spPr>
+                </pic:pic>
+              </a:graphicData>
+            </a:graphic>
+          </wp:inline>
+        </w:drawing>
+      </w:r>
+    </w:p>
+    <w:p>
+      <w:r>
+        <w:t xml:space="preserve">Para el valor k = 2 los </w:t>
+      </w:r>
+      <w:proofErr w:type="spellStart"/>
+      <w:r>
+        <w:t>centroides</w:t>
+      </w:r>
+      <w:proofErr w:type="spellEnd"/>
+      <w:r>
+        <w:t xml:space="preserve"> obtenidos se muestran en el siguiente grafico en base a la ejecución del algoritmo.</w:t>
+      </w:r>
+    </w:p>
+    <w:p>
+      <w:r>
+        <w:rPr>
+          <w:noProof/>
+          <w:lang w:eastAsia="es-PE"/>
+        </w:rPr>
+        <w:lastRenderedPageBreak/>
+        <w:drawing>
+          <wp:inline distT="0" distB="0" distL="0" distR="0" wp14:anchorId="004134E7" wp14:editId="60972A14">
+            <wp:extent cx="4862926" cy="3644537"/>
+            <wp:effectExtent l="0" t="0" r="0" b="0"/>
+            <wp:docPr id="13" name="Imagen 13" descr="F:\lab de IA\kmeans\talla_peso_x_centroides.png"/>
+            <wp:cNvGraphicFramePr>
+              <a:graphicFrameLocks xmlns:a="http://schemas.openxmlformats.org/drawingml/2006/main" noChangeAspect="1"/>
+            </wp:cNvGraphicFramePr>
+            <a:graphic xmlns:a="http://schemas.openxmlformats.org/drawingml/2006/main">
+              <a:graphicData uri="http://schemas.openxmlformats.org/drawingml/2006/picture">
+                <pic:pic xmlns:pic="http://schemas.openxmlformats.org/drawingml/2006/picture">
+                  <pic:nvPicPr>
+                    <pic:cNvPr id="0" name="Picture 3" descr="F:\lab de IA\kmeans\talla_peso_x_centroides.png"/>
+                    <pic:cNvPicPr>
+                      <a:picLocks noChangeAspect="1" noChangeArrowheads="1"/>
+                    </pic:cNvPicPr>
+                  </pic:nvPicPr>
+                  <pic:blipFill>
+                    <a:blip r:embed="rId16">
+                      <a:extLst>
+                        <a:ext uri="{28A0092B-C50C-407E-A947-70E740481C1C}">
+                          <a14:useLocalDpi xmlns:a14="http://schemas.microsoft.com/office/drawing/2010/main" val="0"/>
+                        </a:ext>
+                      </a:extLst>
+                    </a:blip>
+                    <a:srcRect/>
+                    <a:stretch>
+                      <a:fillRect/>
+                    </a:stretch>
+                  </pic:blipFill>
+                  <pic:spPr bwMode="auto">
+                    <a:xfrm>
+                      <a:off x="0" y="0"/>
+                      <a:ext cx="4862926" cy="3644537"/>
+                    </a:xfrm>
+                    <a:prstGeom prst="rect">
+                      <a:avLst/>
+                    </a:prstGeom>
+                    <a:noFill/>
+                    <a:ln>
+                      <a:noFill/>
+                    </a:ln>
                   </pic:spPr>
                 </pic:pic>
               </a:graphicData>
@@ -913,10 +1654,10 @@
   <a:themeElements>
     <a:clrScheme name="Office">
       <a:dk1>
-        <a:sysClr val="windowText" lastClr="000000"/>
+        <a:sysClr val="windowText" lastClr="F8F8F0"/>
       </a:dk1>
       <a:lt1>
-        <a:sysClr val="window" lastClr="FFFFFF"/>
+        <a:sysClr val="window" lastClr="272822"/>
       </a:lt1>
       <a:dk2>
         <a:srgbClr val="44546A"/>

</xml_diff>